<commit_message>
Update of documents: Risk Analysis, Economic Feasibility and Technological Feasibility
</commit_message>
<xml_diff>
--- a/documentation/Feasibility assess/Economic feasibility.docx
+++ b/documentation/Feasibility assess/Economic feasibility.docx
@@ -476,8 +476,13 @@
                             <w:txbxContent>
                               <w:p>
                                 <w:r>
-                                  <w:t>2 ram</w:t>
+                                  <w:t xml:space="preserve">2 </w:t>
                                 </w:r>
+                                <w:proofErr w:type="spellStart"/>
+                                <w:r>
+                                  <w:t>ram</w:t>
+                                </w:r>
+                                <w:proofErr w:type="spellEnd"/>
                               </w:p>
                               <w:p/>
                               <w:p/>
@@ -613,8 +618,13 @@
                               <w:p/>
                               <w:p>
                                 <w:r>
-                                  <w:t>5 ram</w:t>
+                                  <w:t xml:space="preserve">5 </w:t>
                                 </w:r>
+                                <w:proofErr w:type="spellStart"/>
+                                <w:r>
+                                  <w:t>ram</w:t>
+                                </w:r>
+                                <w:proofErr w:type="spellEnd"/>
                               </w:p>
                               <w:p>
                                 <w:r>
@@ -2701,8 +2711,13 @@
                       <w:txbxContent>
                         <w:p>
                           <w:r>
-                            <w:t>2 ram</w:t>
+                            <w:t xml:space="preserve">2 </w:t>
                           </w:r>
+                          <w:proofErr w:type="spellStart"/>
+                          <w:r>
+                            <w:t>ram</w:t>
+                          </w:r>
+                          <w:proofErr w:type="spellEnd"/>
                         </w:p>
                         <w:p/>
                         <w:p/>
@@ -2838,8 +2853,13 @@
                         <w:p/>
                         <w:p>
                           <w:r>
-                            <w:t>5 ram</w:t>
+                            <w:t xml:space="preserve">5 </w:t>
                           </w:r>
+                          <w:proofErr w:type="spellStart"/>
+                          <w:r>
+                            <w:t>ram</w:t>
+                          </w:r>
+                          <w:proofErr w:type="spellEnd"/>
                         </w:p>
                         <w:p>
                           <w:r>
@@ -6566,15 +6586,7 @@
                                 <w:color w:val="0C343D"/>
                                 <w:sz w:val="52"/>
                               </w:rPr>
-                              <w:t>1</w:t>
-                            </w:r>
-                            <w:r>
-                              <w:rPr>
-                                <w:rFonts w:ascii="Times New Roman" w:eastAsia="Teko" w:hAnsi="Times New Roman" w:cs="Times New Roman"/>
-                                <w:color w:val="0C343D"/>
-                                <w:sz w:val="52"/>
-                              </w:rPr>
-                              <w:t>1</w:t>
+                              <w:t>11</w:t>
                             </w:r>
                             <w:r>
                               <w:rPr>
@@ -6638,15 +6650,7 @@
                           <w:color w:val="0C343D"/>
                           <w:sz w:val="52"/>
                         </w:rPr>
-                        <w:t>1</w:t>
-                      </w:r>
-                      <w:r>
-                        <w:rPr>
-                          <w:rFonts w:ascii="Times New Roman" w:eastAsia="Teko" w:hAnsi="Times New Roman" w:cs="Times New Roman"/>
-                          <w:color w:val="0C343D"/>
-                          <w:sz w:val="52"/>
-                        </w:rPr>
-                        <w:t>1</w:t>
+                        <w:t>11</w:t>
                       </w:r>
                       <w:r>
                         <w:rPr>
@@ -6668,7 +6672,10 @@
     </w:p>
     <w:p>
       <w:pPr>
-        <w:rPr>
+        <w:spacing w:line="276" w:lineRule="auto"/>
+        <w:jc w:val="both"/>
+        <w:rPr>
+          <w:rFonts w:ascii="Cambria" w:hAnsi="Cambria"/>
           <w:b/>
           <w:bCs/>
           <w:lang w:val="es-EC"/>
@@ -6676,6 +6683,7 @@
       </w:pPr>
       <w:r>
         <w:rPr>
+          <w:rFonts w:ascii="Cambria" w:hAnsi="Cambria"/>
           <w:b/>
           <w:bCs/>
           <w:lang w:val="es-EC"/>
@@ -6686,7 +6694,10 @@
     </w:p>
     <w:p>
       <w:pPr>
-        <w:rPr>
+        <w:spacing w:line="276" w:lineRule="auto"/>
+        <w:jc w:val="both"/>
+        <w:rPr>
+          <w:rFonts w:ascii="Cambria" w:hAnsi="Cambria"/>
           <w:b/>
           <w:bCs/>
           <w:lang w:val="es-EC"/>
@@ -6694,6 +6705,7 @@
       </w:pPr>
       <w:r>
         <w:rPr>
+          <w:rFonts w:ascii="Cambria" w:hAnsi="Cambria"/>
           <w:b/>
           <w:bCs/>
           <w:lang w:val="es-EC"/>
@@ -6707,12 +6719,16 @@
           <w:ilvl w:val="0"/>
           <w:numId w:val="1"/>
         </w:numPr>
-        <w:rPr>
+        <w:spacing w:line="276" w:lineRule="auto"/>
+        <w:jc w:val="both"/>
+        <w:rPr>
+          <w:rFonts w:ascii="Cambria" w:hAnsi="Cambria"/>
           <w:lang w:val="es-EC"/>
         </w:rPr>
       </w:pPr>
       <w:r>
         <w:rPr>
+          <w:rFonts w:ascii="Cambria" w:hAnsi="Cambria"/>
           <w:b/>
           <w:bCs/>
           <w:lang w:val="es-EC"/>
@@ -6721,45 +6737,10 @@
       </w:r>
       <w:r>
         <w:rPr>
+          <w:rFonts w:ascii="Cambria" w:hAnsi="Cambria"/>
           <w:lang w:val="es-EC"/>
         </w:rPr>
-        <w:t xml:space="preserve"> Al desarrollar el proyecto </w:t>
-      </w:r>
-      <w:r>
-        <w:rPr>
-          <w:lang w:val="es-EC"/>
-        </w:rPr>
-        <w:t>como estudiante de software</w:t>
-      </w:r>
-      <w:r>
-        <w:rPr>
-          <w:lang w:val="es-EC"/>
-        </w:rPr>
-        <w:t>,</w:t>
-      </w:r>
-      <w:r>
-        <w:rPr>
-          <w:lang w:val="es-EC"/>
-        </w:rPr>
-        <w:t xml:space="preserve"> se</w:t>
-      </w:r>
-      <w:r>
-        <w:rPr>
-          <w:lang w:val="es-EC"/>
-        </w:rPr>
-        <w:t xml:space="preserve"> elimina la necesidad de contratar a otros desarrolladores, reduciendo los costos a herramientas de desarrollo, cursos, o recursos específicos que </w:t>
-      </w:r>
-      <w:r>
-        <w:rPr>
-          <w:lang w:val="es-EC"/>
-        </w:rPr>
-        <w:t>se puede</w:t>
-      </w:r>
-      <w:r>
-        <w:rPr>
-          <w:lang w:val="es-EC"/>
-        </w:rPr>
-        <w:t xml:space="preserve"> necesitar.</w:t>
+        <w:t xml:space="preserve"> Al desarrollar el proyecto como estudiante de software, se elimina la necesidad de contratar a otros desarrolladores, reduciendo los costos a herramientas de desarrollo, cursos, o recursos específicos que se puede necesitar.</w:t>
       </w:r>
     </w:p>
     <w:p>
@@ -6768,17 +6749,52 @@
           <w:ilvl w:val="0"/>
           <w:numId w:val="1"/>
         </w:numPr>
-        <w:rPr>
+        <w:spacing w:line="276" w:lineRule="auto"/>
+        <w:jc w:val="both"/>
+        <w:rPr>
+          <w:rFonts w:ascii="Cambria" w:hAnsi="Cambria"/>
           <w:lang w:val="en-US"/>
         </w:rPr>
       </w:pPr>
-      <w:r>
-        <w:rPr>
+      <w:proofErr w:type="spellStart"/>
+      <w:r>
+        <w:rPr>
+          <w:rFonts w:ascii="Cambria" w:hAnsi="Cambria"/>
           <w:b/>
           <w:bCs/>
           <w:lang w:val="en-US"/>
         </w:rPr>
-        <w:t>Infraestructura en la Nube:</w:t>
+        <w:t>Infraestructura</w:t>
+      </w:r>
+      <w:proofErr w:type="spellEnd"/>
+      <w:r>
+        <w:rPr>
+          <w:rFonts w:ascii="Cambria" w:hAnsi="Cambria"/>
+          <w:b/>
+          <w:bCs/>
+          <w:lang w:val="en-US"/>
+        </w:rPr>
+        <w:t xml:space="preserve"> </w:t>
+      </w:r>
+      <w:proofErr w:type="spellStart"/>
+      <w:r>
+        <w:rPr>
+          <w:rFonts w:ascii="Cambria" w:hAnsi="Cambria"/>
+          <w:b/>
+          <w:bCs/>
+          <w:lang w:val="en-US"/>
+        </w:rPr>
+        <w:t>en</w:t>
+      </w:r>
+      <w:proofErr w:type="spellEnd"/>
+      <w:r>
+        <w:rPr>
+          <w:rFonts w:ascii="Cambria" w:hAnsi="Cambria"/>
+          <w:b/>
+          <w:bCs/>
+          <w:lang w:val="en-US"/>
+        </w:rPr>
+        <w:t xml:space="preserve"> la Nube:</w:t>
       </w:r>
     </w:p>
     <w:p>
@@ -6787,23 +6803,55 @@
           <w:ilvl w:val="1"/>
           <w:numId w:val="1"/>
         </w:numPr>
-        <w:rPr>
+        <w:spacing w:line="276" w:lineRule="auto"/>
+        <w:jc w:val="both"/>
+        <w:rPr>
+          <w:rFonts w:ascii="Cambria" w:hAnsi="Cambria"/>
           <w:lang w:val="es-EC"/>
         </w:rPr>
       </w:pPr>
-      <w:r>
-        <w:rPr>
+      <w:proofErr w:type="spellStart"/>
+      <w:r>
+        <w:rPr>
+          <w:rFonts w:ascii="Cambria" w:hAnsi="Cambria"/>
           <w:b/>
           <w:bCs/>
           <w:lang w:val="es-EC"/>
         </w:rPr>
-        <w:t>Firebase:</w:t>
-      </w:r>
-      <w:r>
-        <w:rPr>
+        <w:t>Firebase</w:t>
+      </w:r>
+      <w:proofErr w:type="spellEnd"/>
+      <w:r>
+        <w:rPr>
+          <w:rFonts w:ascii="Cambria" w:hAnsi="Cambria"/>
+          <w:b/>
+          <w:bCs/>
           <w:lang w:val="es-EC"/>
         </w:rPr>
-        <w:t xml:space="preserve"> Firebase cuenta con un plan gratuito que puede soportar aplicaciones pequeñas durante la fase de desarrollo y pruebas, ofreciendo servicios básicos como autenticación, almacenamiento en tiempo real, y notificaciones sin costo inicial.</w:t>
+        <w:t>:</w:t>
+      </w:r>
+      <w:r>
+        <w:rPr>
+          <w:rFonts w:ascii="Cambria" w:hAnsi="Cambria"/>
+          <w:lang w:val="es-EC"/>
+        </w:rPr>
+        <w:t xml:space="preserve"> </w:t>
+      </w:r>
+      <w:proofErr w:type="spellStart"/>
+      <w:r>
+        <w:rPr>
+          <w:rFonts w:ascii="Cambria" w:hAnsi="Cambria"/>
+          <w:lang w:val="es-EC"/>
+        </w:rPr>
+        <w:t>Firebase</w:t>
+      </w:r>
+      <w:proofErr w:type="spellEnd"/>
+      <w:r>
+        <w:rPr>
+          <w:rFonts w:ascii="Cambria" w:hAnsi="Cambria"/>
+          <w:lang w:val="es-EC"/>
+        </w:rPr>
+        <w:t xml:space="preserve"> cuenta con un plan gratuito que puede soportar aplicaciones pequeñas durante la fase de desarrollo y pruebas, ofreciendo servicios básicos como autenticación, almacenamiento en tiempo real, y notificaciones sin costo inicial.</w:t>
       </w:r>
     </w:p>
     <w:p>
@@ -6812,20 +6860,65 @@
           <w:ilvl w:val="1"/>
           <w:numId w:val="1"/>
         </w:numPr>
-        <w:rPr>
+        <w:spacing w:line="276" w:lineRule="auto"/>
+        <w:jc w:val="both"/>
+        <w:rPr>
+          <w:rFonts w:ascii="Cambria" w:hAnsi="Cambria"/>
           <w:lang w:val="es-EC"/>
         </w:rPr>
       </w:pPr>
       <w:r>
         <w:rPr>
+          <w:rFonts w:ascii="Cambria" w:hAnsi="Cambria"/>
           <w:b/>
           <w:bCs/>
           <w:lang w:val="es-EC"/>
         </w:rPr>
-        <w:t>Gastos en planes de Firebase (si la app crece):</w:t>
-      </w:r>
-      <w:r>
-        <w:rPr>
+        <w:t xml:space="preserve">Gastos en planes de </w:t>
+      </w:r>
+      <w:proofErr w:type="spellStart"/>
+      <w:r>
+        <w:rPr>
+          <w:rFonts w:ascii="Cambria" w:hAnsi="Cambria"/>
+          <w:b/>
+          <w:bCs/>
+          <w:lang w:val="es-EC"/>
+        </w:rPr>
+        <w:t>Firebase</w:t>
+      </w:r>
+      <w:proofErr w:type="spellEnd"/>
+      <w:r>
+        <w:rPr>
+          <w:rFonts w:ascii="Cambria" w:hAnsi="Cambria"/>
+          <w:b/>
+          <w:bCs/>
+          <w:lang w:val="es-EC"/>
+        </w:rPr>
+        <w:t xml:space="preserve"> (si la </w:t>
+      </w:r>
+      <w:proofErr w:type="gramStart"/>
+      <w:r>
+        <w:rPr>
+          <w:rFonts w:ascii="Cambria" w:hAnsi="Cambria"/>
+          <w:b/>
+          <w:bCs/>
+          <w:lang w:val="es-EC"/>
+        </w:rPr>
+        <w:t>app</w:t>
+      </w:r>
+      <w:proofErr w:type="gramEnd"/>
+      <w:r>
+        <w:rPr>
+          <w:rFonts w:ascii="Cambria" w:hAnsi="Cambria"/>
+          <w:b/>
+          <w:bCs/>
+          <w:lang w:val="es-EC"/>
+        </w:rPr>
+        <w:t xml:space="preserve"> crece):</w:t>
+      </w:r>
+      <w:r>
+        <w:rPr>
+          <w:rFonts w:ascii="Cambria" w:hAnsi="Cambria"/>
           <w:lang w:val="es-EC"/>
         </w:rPr>
         <w:t xml:space="preserve"> En la etapa inicial, el plan gratuito debería cubrir tus necesidades, pero si la aplicación crece y tiene más usuarios activos, podrías considerar escalar a un plan de pago.</w:t>
@@ -6837,12 +6930,16 @@
           <w:ilvl w:val="0"/>
           <w:numId w:val="1"/>
         </w:numPr>
-        <w:rPr>
+        <w:spacing w:line="276" w:lineRule="auto"/>
+        <w:jc w:val="both"/>
+        <w:rPr>
+          <w:rFonts w:ascii="Cambria" w:hAnsi="Cambria"/>
           <w:lang w:val="es-EC"/>
         </w:rPr>
       </w:pPr>
       <w:r>
         <w:rPr>
+          <w:rFonts w:ascii="Cambria" w:hAnsi="Cambria"/>
           <w:b/>
           <w:bCs/>
           <w:lang w:val="es-EC"/>
@@ -6851,60 +6948,102 @@
       </w:r>
       <w:r>
         <w:rPr>
+          <w:rFonts w:ascii="Cambria" w:hAnsi="Cambria"/>
           <w:lang w:val="es-EC"/>
         </w:rPr>
         <w:t xml:space="preserve"> </w:t>
       </w:r>
       <w:r>
         <w:rPr>
+          <w:rFonts w:ascii="Cambria" w:hAnsi="Cambria"/>
           <w:lang w:val="es-EC"/>
         </w:rPr>
         <w:t>Para un obtener un</w:t>
       </w:r>
       <w:r>
         <w:rPr>
+          <w:rFonts w:ascii="Cambria" w:hAnsi="Cambria"/>
           <w:lang w:val="es-EC"/>
         </w:rPr>
-        <w:t xml:space="preserve"> nivel de experiencia con Flutter, Firebase y Angular</w:t>
-      </w:r>
-      <w:r>
-        <w:rPr>
+        <w:t xml:space="preserve"> nivel de experiencia con </w:t>
+      </w:r>
+      <w:proofErr w:type="spellStart"/>
+      <w:r>
+        <w:rPr>
+          <w:rFonts w:ascii="Cambria" w:hAnsi="Cambria"/>
           <w:lang w:val="es-EC"/>
         </w:rPr>
+        <w:t>Flutter</w:t>
+      </w:r>
+      <w:proofErr w:type="spellEnd"/>
+      <w:r>
+        <w:rPr>
+          <w:rFonts w:ascii="Cambria" w:hAnsi="Cambria"/>
+          <w:lang w:val="es-EC"/>
+        </w:rPr>
+        <w:t xml:space="preserve">, </w:t>
+      </w:r>
+      <w:proofErr w:type="spellStart"/>
+      <w:r>
+        <w:rPr>
+          <w:rFonts w:ascii="Cambria" w:hAnsi="Cambria"/>
+          <w:lang w:val="es-EC"/>
+        </w:rPr>
+        <w:t>Firebase</w:t>
+      </w:r>
+      <w:proofErr w:type="spellEnd"/>
+      <w:r>
+        <w:rPr>
+          <w:rFonts w:ascii="Cambria" w:hAnsi="Cambria"/>
+          <w:lang w:val="es-EC"/>
+        </w:rPr>
+        <w:t xml:space="preserve"> y Angular</w:t>
+      </w:r>
+      <w:r>
+        <w:rPr>
+          <w:rFonts w:ascii="Cambria" w:hAnsi="Cambria"/>
+          <w:lang w:val="es-EC"/>
+        </w:rPr>
         <w:t xml:space="preserve"> aceptable para este proyecto</w:t>
       </w:r>
       <w:r>
         <w:rPr>
+          <w:rFonts w:ascii="Cambria" w:hAnsi="Cambria"/>
           <w:lang w:val="es-EC"/>
         </w:rPr>
         <w:t xml:space="preserve">, </w:t>
       </w:r>
       <w:r>
         <w:rPr>
+          <w:rFonts w:ascii="Cambria" w:hAnsi="Cambria"/>
           <w:lang w:val="es-EC"/>
         </w:rPr>
         <w:t xml:space="preserve">se </w:t>
       </w:r>
       <w:r>
         <w:rPr>
+          <w:rFonts w:ascii="Cambria" w:hAnsi="Cambria"/>
           <w:lang w:val="es-EC"/>
         </w:rPr>
         <w:t xml:space="preserve">podría invertir en cursos para mejorar </w:t>
       </w:r>
       <w:r>
         <w:rPr>
+          <w:rFonts w:ascii="Cambria" w:hAnsi="Cambria"/>
           <w:lang w:val="es-EC"/>
         </w:rPr>
         <w:t>las</w:t>
       </w:r>
       <w:r>
         <w:rPr>
+          <w:rFonts w:ascii="Cambria" w:hAnsi="Cambria"/>
           <w:lang w:val="es-EC"/>
         </w:rPr>
         <w:t xml:space="preserve"> habilidades en estas tecnologías. Un presupuesto entre $50 y $300 USD podría ser útil para acceder a contenido de calidad.</w:t>
       </w:r>
       <w:r>
         <w:rPr>
+          <w:rFonts w:ascii="Cambria" w:hAnsi="Cambria"/>
           <w:lang w:val="es-EC"/>
         </w:rPr>
         <w:t xml:space="preserve"> </w:t>
@@ -6912,7 +7051,10 @@
     </w:p>
     <w:p>
       <w:pPr>
-        <w:rPr>
+        <w:spacing w:line="276" w:lineRule="auto"/>
+        <w:jc w:val="both"/>
+        <w:rPr>
+          <w:rFonts w:ascii="Cambria" w:hAnsi="Cambria"/>
           <w:b/>
           <w:bCs/>
           <w:lang w:val="en-US"/>
@@ -6920,12 +7062,24 @@
       </w:pPr>
       <w:r>
         <w:rPr>
+          <w:rFonts w:ascii="Cambria" w:hAnsi="Cambria"/>
           <w:b/>
           <w:bCs/>
           <w:lang w:val="en-US"/>
         </w:rPr>
-        <w:t>b) Costos Operativos</w:t>
-      </w:r>
+        <w:t xml:space="preserve">b) Costos </w:t>
+      </w:r>
+      <w:proofErr w:type="spellStart"/>
+      <w:r>
+        <w:rPr>
+          <w:rFonts w:ascii="Cambria" w:hAnsi="Cambria"/>
+          <w:b/>
+          <w:bCs/>
+          <w:lang w:val="en-US"/>
+        </w:rPr>
+        <w:t>Operativos</w:t>
+      </w:r>
+      <w:proofErr w:type="spellEnd"/>
     </w:p>
     <w:p>
       <w:pPr>
@@ -6933,17 +7087,52 @@
           <w:ilvl w:val="0"/>
           <w:numId w:val="2"/>
         </w:numPr>
-        <w:rPr>
+        <w:spacing w:line="276" w:lineRule="auto"/>
+        <w:jc w:val="both"/>
+        <w:rPr>
+          <w:rFonts w:ascii="Cambria" w:hAnsi="Cambria"/>
           <w:lang w:val="en-US"/>
         </w:rPr>
       </w:pPr>
-      <w:r>
-        <w:rPr>
+      <w:proofErr w:type="spellStart"/>
+      <w:r>
+        <w:rPr>
+          <w:rFonts w:ascii="Cambria" w:hAnsi="Cambria"/>
           <w:b/>
           <w:bCs/>
           <w:lang w:val="en-US"/>
         </w:rPr>
-        <w:t>Mantenimiento de Infraestructura (Firebase):</w:t>
+        <w:t>Mantenimiento</w:t>
+      </w:r>
+      <w:proofErr w:type="spellEnd"/>
+      <w:r>
+        <w:rPr>
+          <w:rFonts w:ascii="Cambria" w:hAnsi="Cambria"/>
+          <w:b/>
+          <w:bCs/>
+          <w:lang w:val="en-US"/>
+        </w:rPr>
+        <w:t xml:space="preserve"> de </w:t>
+      </w:r>
+      <w:proofErr w:type="spellStart"/>
+      <w:r>
+        <w:rPr>
+          <w:rFonts w:ascii="Cambria" w:hAnsi="Cambria"/>
+          <w:b/>
+          <w:bCs/>
+          <w:lang w:val="en-US"/>
+        </w:rPr>
+        <w:t>Infraestructura</w:t>
+      </w:r>
+      <w:proofErr w:type="spellEnd"/>
+      <w:r>
+        <w:rPr>
+          <w:rFonts w:ascii="Cambria" w:hAnsi="Cambria"/>
+          <w:b/>
+          <w:bCs/>
+          <w:lang w:val="en-US"/>
+        </w:rPr>
+        <w:t xml:space="preserve"> (Firebase):</w:t>
       </w:r>
     </w:p>
     <w:p>
@@ -6952,21 +7141,122 @@
           <w:ilvl w:val="1"/>
           <w:numId w:val="2"/>
         </w:numPr>
-        <w:rPr>
+        <w:spacing w:line="276" w:lineRule="auto"/>
+        <w:jc w:val="both"/>
+        <w:rPr>
+          <w:rFonts w:ascii="Cambria" w:hAnsi="Cambria"/>
           <w:lang w:val="en-US"/>
         </w:rPr>
       </w:pPr>
       <w:r>
         <w:rPr>
+          <w:rFonts w:ascii="Cambria" w:hAnsi="Cambria"/>
           <w:lang w:val="es-EC"/>
         </w:rPr>
-        <w:t xml:space="preserve">Si el proyecto atrae usuarios activos en tiempo real, los planes de Firebase incluyen tarifas por autenticación, lecturas/escrituras en la base de datos, y almacenamiento. </w:t>
-      </w:r>
-      <w:r>
-        <w:rPr>
+        <w:t xml:space="preserve">Si el proyecto atrae usuarios activos en tiempo real, los planes de </w:t>
+      </w:r>
+      <w:proofErr w:type="spellStart"/>
+      <w:r>
+        <w:rPr>
+          <w:rFonts w:ascii="Cambria" w:hAnsi="Cambria"/>
+          <w:lang w:val="es-EC"/>
+        </w:rPr>
+        <w:t>Firebase</w:t>
+      </w:r>
+      <w:proofErr w:type="spellEnd"/>
+      <w:r>
+        <w:rPr>
+          <w:rFonts w:ascii="Cambria" w:hAnsi="Cambria"/>
+          <w:lang w:val="es-EC"/>
+        </w:rPr>
+        <w:t xml:space="preserve"> incluyen tarifas por autenticación, lecturas/escrituras en la base de datos, y almacenamiento. </w:t>
+      </w:r>
+      <w:r>
+        <w:rPr>
+          <w:rFonts w:ascii="Cambria" w:hAnsi="Cambria"/>
           <w:lang w:val="en-US"/>
         </w:rPr>
-        <w:t>Sin embargo, estos costos pueden escalar progresivamente.</w:t>
+        <w:t xml:space="preserve">Sin embargo, </w:t>
+      </w:r>
+      <w:proofErr w:type="spellStart"/>
+      <w:r>
+        <w:rPr>
+          <w:rFonts w:ascii="Cambria" w:hAnsi="Cambria"/>
+          <w:lang w:val="en-US"/>
+        </w:rPr>
+        <w:t>estos</w:t>
+      </w:r>
+      <w:proofErr w:type="spellEnd"/>
+      <w:r>
+        <w:rPr>
+          <w:rFonts w:ascii="Cambria" w:hAnsi="Cambria"/>
+          <w:lang w:val="en-US"/>
+        </w:rPr>
+        <w:t xml:space="preserve"> </w:t>
+      </w:r>
+      <w:proofErr w:type="spellStart"/>
+      <w:r>
+        <w:rPr>
+          <w:rFonts w:ascii="Cambria" w:hAnsi="Cambria"/>
+          <w:lang w:val="en-US"/>
+        </w:rPr>
+        <w:t>costos</w:t>
+      </w:r>
+      <w:proofErr w:type="spellEnd"/>
+      <w:r>
+        <w:rPr>
+          <w:rFonts w:ascii="Cambria" w:hAnsi="Cambria"/>
+          <w:lang w:val="en-US"/>
+        </w:rPr>
+        <w:t xml:space="preserve"> </w:t>
+      </w:r>
+      <w:proofErr w:type="spellStart"/>
+      <w:r>
+        <w:rPr>
+          <w:rFonts w:ascii="Cambria" w:hAnsi="Cambria"/>
+          <w:lang w:val="en-US"/>
+        </w:rPr>
+        <w:t>pueden</w:t>
+      </w:r>
+      <w:proofErr w:type="spellEnd"/>
+      <w:r>
+        <w:rPr>
+          <w:rFonts w:ascii="Cambria" w:hAnsi="Cambria"/>
+          <w:lang w:val="en-US"/>
+        </w:rPr>
+        <w:t xml:space="preserve"> </w:t>
+      </w:r>
+      <w:proofErr w:type="spellStart"/>
+      <w:r>
+        <w:rPr>
+          <w:rFonts w:ascii="Cambria" w:hAnsi="Cambria"/>
+          <w:lang w:val="en-US"/>
+        </w:rPr>
+        <w:t>escalar</w:t>
+      </w:r>
+      <w:proofErr w:type="spellEnd"/>
+      <w:r>
+        <w:rPr>
+          <w:rFonts w:ascii="Cambria" w:hAnsi="Cambria"/>
+          <w:lang w:val="en-US"/>
+        </w:rPr>
+        <w:t xml:space="preserve"> </w:t>
+      </w:r>
+      <w:proofErr w:type="spellStart"/>
+      <w:r>
+        <w:rPr>
+          <w:rFonts w:ascii="Cambria" w:hAnsi="Cambria"/>
+          <w:lang w:val="en-US"/>
+        </w:rPr>
+        <w:t>progresivamente</w:t>
+      </w:r>
+      <w:proofErr w:type="spellEnd"/>
+      <w:r>
+        <w:rPr>
+          <w:rFonts w:ascii="Cambria" w:hAnsi="Cambria"/>
+          <w:lang w:val="en-US"/>
+        </w:rPr>
+        <w:t>.</w:t>
       </w:r>
     </w:p>
     <w:p>
@@ -6975,12 +7265,16 @@
           <w:ilvl w:val="1"/>
           <w:numId w:val="2"/>
         </w:numPr>
-        <w:rPr>
+        <w:spacing w:line="276" w:lineRule="auto"/>
+        <w:jc w:val="both"/>
+        <w:rPr>
+          <w:rFonts w:ascii="Cambria" w:hAnsi="Cambria"/>
           <w:lang w:val="es-EC"/>
         </w:rPr>
       </w:pPr>
       <w:r>
         <w:rPr>
+          <w:rFonts w:ascii="Cambria" w:hAnsi="Cambria"/>
           <w:lang w:val="es-EC"/>
         </w:rPr>
         <w:t>Para una aplicación en desarrollo o con pocos usuarios, podrías mantenerte en el rango gratuito o con costos bajos (unos $10 a $30 USD mensuales).</w:t>
@@ -6992,12 +7286,16 @@
           <w:ilvl w:val="0"/>
           <w:numId w:val="2"/>
         </w:numPr>
-        <w:rPr>
+        <w:spacing w:line="276" w:lineRule="auto"/>
+        <w:jc w:val="both"/>
+        <w:rPr>
+          <w:rFonts w:ascii="Cambria" w:hAnsi="Cambria"/>
           <w:lang w:val="es-EC"/>
         </w:rPr>
       </w:pPr>
       <w:r>
         <w:rPr>
+          <w:rFonts w:ascii="Cambria" w:hAnsi="Cambria"/>
           <w:b/>
           <w:bCs/>
           <w:lang w:val="es-EC"/>
@@ -7006,9 +7304,26 @@
       </w:r>
       <w:r>
         <w:rPr>
+          <w:rFonts w:ascii="Cambria" w:hAnsi="Cambria"/>
           <w:lang w:val="es-EC"/>
         </w:rPr>
-        <w:t xml:space="preserve"> Al ser el desarrollador, puedes gestionar las actualizaciones según las necesidades y feedback de los usuarios. Al principio, estos costos serán solo de tiempo y esfuerzo.</w:t>
+        <w:t xml:space="preserve"> Al ser el desarrollador, puedes gestionar las actualizaciones según las necesidades y </w:t>
+      </w:r>
+      <w:proofErr w:type="spellStart"/>
+      <w:r>
+        <w:rPr>
+          <w:rFonts w:ascii="Cambria" w:hAnsi="Cambria"/>
+          <w:lang w:val="es-EC"/>
+        </w:rPr>
+        <w:t>feedback</w:t>
+      </w:r>
+      <w:proofErr w:type="spellEnd"/>
+      <w:r>
+        <w:rPr>
+          <w:rFonts w:ascii="Cambria" w:hAnsi="Cambria"/>
+          <w:lang w:val="es-EC"/>
+        </w:rPr>
+        <w:t xml:space="preserve"> de los usuarios. Al principio, estos costos serán solo de tiempo y esfuerzo.</w:t>
       </w:r>
     </w:p>
     <w:p>
@@ -7017,12 +7332,16 @@
           <w:ilvl w:val="0"/>
           <w:numId w:val="2"/>
         </w:numPr>
-        <w:rPr>
+        <w:spacing w:line="276" w:lineRule="auto"/>
+        <w:jc w:val="both"/>
+        <w:rPr>
+          <w:rFonts w:ascii="Cambria" w:hAnsi="Cambria"/>
           <w:lang w:val="es-EC"/>
         </w:rPr>
       </w:pPr>
       <w:r>
         <w:rPr>
+          <w:rFonts w:ascii="Cambria" w:hAnsi="Cambria"/>
           <w:b/>
           <w:bCs/>
           <w:lang w:val="es-EC"/>
@@ -7031,30 +7350,35 @@
       </w:r>
       <w:r>
         <w:rPr>
+          <w:rFonts w:ascii="Cambria" w:hAnsi="Cambria"/>
           <w:lang w:val="es-EC"/>
         </w:rPr>
         <w:t xml:space="preserve"> </w:t>
       </w:r>
       <w:r>
         <w:rPr>
+          <w:rFonts w:ascii="Cambria" w:hAnsi="Cambria"/>
           <w:lang w:val="es-EC"/>
         </w:rPr>
         <w:t>Para la aplicación web del administrador</w:t>
       </w:r>
       <w:r>
         <w:rPr>
+          <w:rFonts w:ascii="Cambria" w:hAnsi="Cambria"/>
           <w:lang w:val="es-EC"/>
         </w:rPr>
         <w:t xml:space="preserve"> </w:t>
       </w:r>
       <w:r>
         <w:rPr>
+          <w:rFonts w:ascii="Cambria" w:hAnsi="Cambria"/>
           <w:lang w:val="es-EC"/>
         </w:rPr>
         <w:t xml:space="preserve">se </w:t>
       </w:r>
       <w:r>
         <w:rPr>
+          <w:rFonts w:ascii="Cambria" w:hAnsi="Cambria"/>
           <w:lang w:val="es-EC"/>
         </w:rPr>
         <w:t>necesitará un dominio y un servidor de bajo costo (aproximadamente $10-$15 USD al año para el dominio y unos $5-$10 USD mensuales para el hosting).</w:t>
@@ -7062,7 +7386,10 @@
     </w:p>
     <w:p>
       <w:pPr>
-        <w:rPr>
+        <w:spacing w:line="276" w:lineRule="auto"/>
+        <w:jc w:val="both"/>
+        <w:rPr>
+          <w:rFonts w:ascii="Cambria" w:hAnsi="Cambria"/>
           <w:b/>
           <w:bCs/>
           <w:lang w:val="es-EC"/>
@@ -7070,6 +7397,7 @@
       </w:pPr>
       <w:r>
         <w:rPr>
+          <w:rFonts w:ascii="Cambria" w:hAnsi="Cambria"/>
           <w:b/>
           <w:bCs/>
           <w:lang w:val="es-EC"/>
@@ -7083,12 +7411,16 @@
           <w:ilvl w:val="0"/>
           <w:numId w:val="3"/>
         </w:numPr>
-        <w:rPr>
+        <w:spacing w:line="276" w:lineRule="auto"/>
+        <w:jc w:val="both"/>
+        <w:rPr>
+          <w:rFonts w:ascii="Cambria" w:hAnsi="Cambria"/>
           <w:lang w:val="es-EC"/>
         </w:rPr>
       </w:pPr>
       <w:r>
         <w:rPr>
+          <w:rFonts w:ascii="Cambria" w:hAnsi="Cambria"/>
           <w:b/>
           <w:bCs/>
           <w:lang w:val="es-EC"/>
@@ -7097,9 +7429,26 @@
       </w:r>
       <w:r>
         <w:rPr>
+          <w:rFonts w:ascii="Cambria" w:hAnsi="Cambria"/>
           <w:lang w:val="es-EC"/>
         </w:rPr>
-        <w:t xml:space="preserve"> Una estrategia común es ofrecer la app gratuitamente o sin comisiones al principio, incentivando a los conductores y clientes a probarla. Una vez que hayas validado la aplicación y crezca la base de usuarios, podrías empezar a cobrar comisiones.</w:t>
+        <w:t xml:space="preserve"> Una estrategia común es ofrecer la </w:t>
+      </w:r>
+      <w:proofErr w:type="gramStart"/>
+      <w:r>
+        <w:rPr>
+          <w:rFonts w:ascii="Cambria" w:hAnsi="Cambria"/>
+          <w:lang w:val="es-EC"/>
+        </w:rPr>
+        <w:t>app</w:t>
+      </w:r>
+      <w:proofErr w:type="gramEnd"/>
+      <w:r>
+        <w:rPr>
+          <w:rFonts w:ascii="Cambria" w:hAnsi="Cambria"/>
+          <w:lang w:val="es-EC"/>
+        </w:rPr>
+        <w:t xml:space="preserve"> gratuitamente o sin comisiones al principio, incentivando a los conductores y clientes a probarla. Una vez que hayas validado la aplicación y crezca la base de usuarios, podrías empezar a cobrar comisiones.</w:t>
       </w:r>
     </w:p>
     <w:p>
@@ -7108,12 +7457,16 @@
           <w:ilvl w:val="0"/>
           <w:numId w:val="3"/>
         </w:numPr>
-        <w:rPr>
+        <w:spacing w:line="276" w:lineRule="auto"/>
+        <w:jc w:val="both"/>
+        <w:rPr>
+          <w:rFonts w:ascii="Cambria" w:hAnsi="Cambria"/>
           <w:lang w:val="es-EC"/>
         </w:rPr>
       </w:pPr>
       <w:r>
         <w:rPr>
+          <w:rFonts w:ascii="Cambria" w:hAnsi="Cambria"/>
           <w:b/>
           <w:bCs/>
           <w:lang w:val="es-EC"/>
@@ -7123,6 +7476,7 @@
       </w:r>
       <w:r>
         <w:rPr>
+          <w:rFonts w:ascii="Cambria" w:hAnsi="Cambria"/>
           <w:lang w:val="es-EC"/>
         </w:rPr>
         <w:t xml:space="preserve"> Si bien puede no haber ingresos inmediatos, al obtener una base de usuarios sólida podrías introducir modelos de ingresos, como comisiones por viaje o publicidad, que en el futuro cubrirían los costos de infraestructura y generen ganancias.</w:t>
@@ -7130,7 +7484,10 @@
     </w:p>
     <w:p>
       <w:pPr>
-        <w:rPr>
+        <w:spacing w:line="276" w:lineRule="auto"/>
+        <w:jc w:val="both"/>
+        <w:rPr>
+          <w:rFonts w:ascii="Cambria" w:hAnsi="Cambria"/>
           <w:b/>
           <w:bCs/>
           <w:lang w:val="es-EC"/>
@@ -7138,6 +7495,7 @@
       </w:pPr>
       <w:r>
         <w:rPr>
+          <w:rFonts w:ascii="Cambria" w:hAnsi="Cambria"/>
           <w:b/>
           <w:bCs/>
           <w:lang w:val="es-EC"/>
@@ -7151,12 +7509,16 @@
           <w:ilvl w:val="0"/>
           <w:numId w:val="4"/>
         </w:numPr>
-        <w:rPr>
+        <w:spacing w:line="276" w:lineRule="auto"/>
+        <w:jc w:val="both"/>
+        <w:rPr>
+          <w:rFonts w:ascii="Cambria" w:hAnsi="Cambria"/>
           <w:lang w:val="es-EC"/>
         </w:rPr>
       </w:pPr>
       <w:r>
         <w:rPr>
+          <w:rFonts w:ascii="Cambria" w:hAnsi="Cambria"/>
           <w:b/>
           <w:bCs/>
           <w:lang w:val="es-EC"/>
@@ -7165,33 +7527,86 @@
       </w:r>
       <w:r>
         <w:rPr>
+          <w:rFonts w:ascii="Cambria" w:hAnsi="Cambria"/>
           <w:lang w:val="es-EC"/>
         </w:rPr>
         <w:t xml:space="preserve"> Al reducir los costos iniciales por desarrollar el proyecto </w:t>
       </w:r>
       <w:r>
         <w:rPr>
+          <w:rFonts w:ascii="Cambria" w:hAnsi="Cambria"/>
           <w:lang w:val="es-EC"/>
         </w:rPr>
         <w:t>yo mismo, como estudiante de ingeniería en Software</w:t>
       </w:r>
       <w:r>
         <w:rPr>
+          <w:rFonts w:ascii="Cambria" w:hAnsi="Cambria"/>
           <w:lang w:val="es-EC"/>
         </w:rPr>
         <w:t xml:space="preserve">, </w:t>
       </w:r>
       <w:r>
         <w:rPr>
+          <w:rFonts w:ascii="Cambria" w:hAnsi="Cambria"/>
           <w:lang w:val="es-EC"/>
         </w:rPr>
         <w:t xml:space="preserve">se </w:t>
       </w:r>
       <w:r>
         <w:rPr>
+          <w:rFonts w:ascii="Cambria" w:hAnsi="Cambria"/>
           <w:lang w:val="es-EC"/>
         </w:rPr>
-        <w:t>podría alcanzar el punto de equilibrio con un pequeño flujo de ingresos una vez que la app esté en uso activo por conductores y clientes. Si el proyecto genera al menos unos $50-$100 USD al mes (en comisiones o ads), podrías cubrir los costos de Firebase en el corto plazo.</w:t>
+        <w:t xml:space="preserve">podría alcanzar el punto de equilibrio con un pequeño flujo de ingresos una vez que la </w:t>
+      </w:r>
+      <w:proofErr w:type="gramStart"/>
+      <w:r>
+        <w:rPr>
+          <w:rFonts w:ascii="Cambria" w:hAnsi="Cambria"/>
+          <w:lang w:val="es-EC"/>
+        </w:rPr>
+        <w:t>app</w:t>
+      </w:r>
+      <w:proofErr w:type="gramEnd"/>
+      <w:r>
+        <w:rPr>
+          <w:rFonts w:ascii="Cambria" w:hAnsi="Cambria"/>
+          <w:lang w:val="es-EC"/>
+        </w:rPr>
+        <w:t xml:space="preserve"> esté en uso activo por conductores y clientes. Si el proyecto genera al menos unos $50-$100 USD al mes (en comisiones o </w:t>
+      </w:r>
+      <w:proofErr w:type="spellStart"/>
+      <w:r>
+        <w:rPr>
+          <w:rFonts w:ascii="Cambria" w:hAnsi="Cambria"/>
+          <w:lang w:val="es-EC"/>
+        </w:rPr>
+        <w:t>ads</w:t>
+      </w:r>
+      <w:proofErr w:type="spellEnd"/>
+      <w:r>
+        <w:rPr>
+          <w:rFonts w:ascii="Cambria" w:hAnsi="Cambria"/>
+          <w:lang w:val="es-EC"/>
+        </w:rPr>
+        <w:t xml:space="preserve">), podrías cubrir los costos de </w:t>
+      </w:r>
+      <w:proofErr w:type="spellStart"/>
+      <w:r>
+        <w:rPr>
+          <w:rFonts w:ascii="Cambria" w:hAnsi="Cambria"/>
+          <w:lang w:val="es-EC"/>
+        </w:rPr>
+        <w:t>Firebase</w:t>
+      </w:r>
+      <w:proofErr w:type="spellEnd"/>
+      <w:r>
+        <w:rPr>
+          <w:rFonts w:ascii="Cambria" w:hAnsi="Cambria"/>
+          <w:lang w:val="es-EC"/>
+        </w:rPr>
+        <w:t xml:space="preserve"> en el corto plazo.</w:t>
       </w:r>
     </w:p>
     <w:p>
@@ -7200,12 +7615,16 @@
           <w:ilvl w:val="0"/>
           <w:numId w:val="4"/>
         </w:numPr>
-        <w:rPr>
+        <w:spacing w:line="276" w:lineRule="auto"/>
+        <w:jc w:val="both"/>
+        <w:rPr>
+          <w:rFonts w:ascii="Cambria" w:hAnsi="Cambria"/>
           <w:lang w:val="es-EC"/>
         </w:rPr>
       </w:pPr>
       <w:r>
         <w:rPr>
+          <w:rFonts w:ascii="Cambria" w:hAnsi="Cambria"/>
           <w:b/>
           <w:bCs/>
           <w:lang w:val="es-EC"/>
@@ -7214,21 +7633,84 @@
       </w:r>
       <w:r>
         <w:rPr>
+          <w:rFonts w:ascii="Cambria" w:hAnsi="Cambria"/>
           <w:lang w:val="es-EC"/>
         </w:rPr>
         <w:t xml:space="preserve"> En el caso de que</w:t>
       </w:r>
       <w:r>
         <w:rPr>
+          <w:rFonts w:ascii="Cambria" w:hAnsi="Cambria"/>
           <w:lang w:val="es-EC"/>
         </w:rPr>
         <w:t xml:space="preserve"> se</w:t>
       </w:r>
       <w:r>
         <w:rPr>
+          <w:rFonts w:ascii="Cambria" w:hAnsi="Cambria"/>
           <w:lang w:val="es-EC"/>
         </w:rPr>
         <w:t xml:space="preserve"> logre crecer el número de usuarios, podrías esperar ver retornos en un plazo de 1-2 años.</w:t>
+      </w:r>
+    </w:p>
+    <w:p>
+      <w:pPr>
+        <w:spacing w:line="276" w:lineRule="auto"/>
+        <w:jc w:val="both"/>
+        <w:rPr>
+          <w:rFonts w:ascii="Cambria" w:hAnsi="Cambria"/>
+          <w:lang w:val="es-EC"/>
+        </w:rPr>
+      </w:pPr>
+    </w:p>
+    <w:p>
+      <w:pPr>
+        <w:spacing w:line="276" w:lineRule="auto"/>
+        <w:jc w:val="both"/>
+        <w:rPr>
+          <w:rFonts w:ascii="Cambria" w:hAnsi="Cambria"/>
+          <w:lang w:val="es-EC"/>
+        </w:rPr>
+      </w:pPr>
+      <w:r>
+        <w:rPr>
+          <w:rFonts w:ascii="Cambria" w:hAnsi="Cambria"/>
+          <w:lang w:val="es-EC"/>
+        </w:rPr>
+        <w:t xml:space="preserve">La factibilidad económica del proyecto es positiva siempre que se optimicen los recursos en cada fase del desarrollo y se controle el crecimiento del costo de </w:t>
+      </w:r>
+      <w:proofErr w:type="spellStart"/>
+      <w:r>
+        <w:rPr>
+          <w:rFonts w:ascii="Cambria" w:hAnsi="Cambria"/>
+          <w:lang w:val="es-EC"/>
+        </w:rPr>
+        <w:t>Firebase</w:t>
+      </w:r>
+      <w:proofErr w:type="spellEnd"/>
+      <w:r>
+        <w:rPr>
+          <w:rFonts w:ascii="Cambria" w:hAnsi="Cambria"/>
+          <w:lang w:val="es-EC"/>
+        </w:rPr>
+        <w:t>. La escalabilidad del modelo de negocio basado en comisiones y tarifas de servicio permite que la plataforma sea rentable a mediano plazo. ciudades y mercados.</w:t>
+      </w:r>
+    </w:p>
+    <w:p>
+      <w:pPr>
+        <w:spacing w:line="276" w:lineRule="auto"/>
+        <w:jc w:val="both"/>
+        <w:rPr>
+          <w:rFonts w:ascii="Cambria" w:hAnsi="Cambria"/>
+          <w:lang w:val="es-EC"/>
+        </w:rPr>
+      </w:pPr>
+      <w:r>
+        <w:rPr>
+          <w:rFonts w:ascii="Cambria" w:hAnsi="Cambria"/>
+          <w:lang w:val="es-EC"/>
+        </w:rPr>
+        <w:t>Es recomendable revisar periódicamente los costos y ajustar el presupuesto según la evolución del proyecto y los resultados de los primeros meses en producción.</w:t>
       </w:r>
     </w:p>
     <w:p>

</xml_diff>